<commit_message>
near end-of-semester update, last one?
</commit_message>
<xml_diff>
--- a/homeworks/week11/Homework10.docx
+++ b/homeworks/week11/Homework10.docx
@@ -200,8 +200,6 @@
           <w:bdr w:val="none" w:sz="0" w:space="0" w:color="auto" w:frame="1"/>
         </w:rPr>
       </w:pPr>
-      <w:bookmarkStart w:id="0" w:name="_GoBack"/>
-      <w:bookmarkEnd w:id="0"/>
     </w:p>
     <w:p>
       <w:pPr>
@@ -350,75 +348,7 @@
         <w:rPr>
           <w:rFonts w:ascii="Verdana" w:hAnsi="Verdana"/>
         </w:rPr>
-        <w:t xml:space="preserve"> between sessions. </w:t>
-      </w:r>
-    </w:p>
-    <w:p>
-      <w:pPr>
-        <w:rPr>
-          <w:rFonts w:ascii="Verdana" w:hAnsi="Verdana"/>
-        </w:rPr>
-      </w:pPr>
-    </w:p>
-    <w:p>
-      <w:pPr>
-        <w:rPr>
-          <w:rFonts w:ascii="Verdana" w:hAnsi="Verdana"/>
-        </w:rPr>
-      </w:pPr>
-      <w:r>
-        <w:rPr>
-          <w:rFonts w:ascii="Verdana" w:hAnsi="Verdana"/>
-        </w:rPr>
-        <w:t xml:space="preserve">A fancy implementation of this would read/write to/from files </w:t>
-      </w:r>
-      <w:r>
-        <w:rPr>
-          <w:rFonts w:ascii="Verdana" w:hAnsi="Verdana"/>
-          <w:i/>
-          <w:iCs/>
-        </w:rPr>
-        <w:t>every time a change is made</w:t>
-      </w:r>
-      <w:r>
-        <w:rPr>
-          <w:rFonts w:ascii="Verdana" w:hAnsi="Verdana"/>
-        </w:rPr>
-        <w:t xml:space="preserve">, which would help keep the user’s data safe even if the program crashes. But an </w:t>
-      </w:r>
-      <w:r>
-        <w:rPr>
-          <w:rFonts w:ascii="Verdana" w:hAnsi="Verdana"/>
-          <w:i/>
-          <w:iCs/>
-        </w:rPr>
-        <w:t>entirely sufficient</w:t>
-      </w:r>
-      <w:r>
-        <w:rPr>
-          <w:rFonts w:ascii="Verdana" w:hAnsi="Verdana"/>
-        </w:rPr>
-        <w:t xml:space="preserve"> implementation, for your first time maintaining persistent data in external files, is to read from the files when the app opens and write to the files when the user chooses to exit. I am OK with the sufficient implementation and only recommend the fancy implementation if you want to challenge yourself a bit. </w:t>
-      </w:r>
-      <w:r>
-        <w:rPr>
-          <w:rFonts w:ascii="Verdana" w:hAnsi="Verdana"/>
-        </w:rPr>
-        <w:t xml:space="preserve">(And </w:t>
-      </w:r>
-      <w:r>
-        <w:rPr>
-          <w:rFonts w:ascii="Verdana" w:hAnsi="Verdana"/>
-          <w:i/>
-          <w:iCs/>
-        </w:rPr>
-        <w:t>only</w:t>
-      </w:r>
-      <w:r>
-        <w:rPr>
-          <w:rFonts w:ascii="Verdana" w:hAnsi="Verdana"/>
-        </w:rPr>
-        <w:t xml:space="preserve"> after you have the sufficient implementation complete. Do it the easy way first; then try the harder way if you want to.)</w:t>
+        <w:t xml:space="preserve"> between sessions.</w:t>
       </w:r>
     </w:p>
     <w:p>
@@ -691,7 +621,6 @@
         <w:rPr>
           <w:rFonts w:ascii="Courier New" w:hAnsi="Courier New" w:cs="Courier New"/>
         </w:rPr>
-        <w:lastRenderedPageBreak/>
         <w:t># exists will be True if the file is there, False if not</w:t>
       </w:r>
     </w:p>
@@ -765,167 +694,102 @@
       <w:pPr>
         <w:rPr>
           <w:rFonts w:ascii="Verdana" w:hAnsi="Verdana"/>
-          <w:b/>
-        </w:rPr>
-      </w:pPr>
-      <w:r>
-        <w:rPr>
-          <w:rFonts w:ascii="Verdana" w:hAnsi="Verdana"/>
-          <w:b/>
-        </w:rPr>
-        <w:t>To Turn In</w:t>
-      </w:r>
-      <w:r>
-        <w:rPr>
-          <w:rFonts w:ascii="Verdana" w:hAnsi="Verdana"/>
-          <w:b/>
-        </w:rPr>
-        <w:t xml:space="preserve"> by next Wednesday</w:t>
-      </w:r>
-      <w:r>
-        <w:rPr>
-          <w:rFonts w:ascii="Verdana" w:hAnsi="Verdana"/>
-          <w:b/>
-        </w:rPr>
-        <w:t>:</w:t>
-      </w:r>
-    </w:p>
-    <w:p>
-      <w:pPr>
-        <w:rPr>
-          <w:rFonts w:ascii="Verdana" w:hAnsi="Verdana"/>
-        </w:rPr>
-      </w:pPr>
-    </w:p>
-    <w:p>
-      <w:pPr>
-        <w:pStyle w:val="ListParagraph"/>
-        <w:numPr>
-          <w:ilvl w:val="0"/>
-          <w:numId w:val="2"/>
-        </w:numPr>
-        <w:rPr>
-          <w:rFonts w:ascii="Verdana" w:hAnsi="Verdana"/>
-        </w:rPr>
-      </w:pPr>
-      <w:r>
-        <w:rPr>
-          <w:rFonts w:ascii="Verdana" w:hAnsi="Verdana"/>
-        </w:rPr>
-        <w:t>As always, upload</w:t>
-      </w:r>
-      <w:r>
-        <w:rPr>
-          <w:rFonts w:ascii="Verdana" w:hAnsi="Verdana"/>
-        </w:rPr>
-        <w:t xml:space="preserve"> your planning document and</w:t>
-      </w:r>
-      <w:r>
-        <w:rPr>
-          <w:rFonts w:ascii="Verdana" w:hAnsi="Verdana"/>
-        </w:rPr>
-        <w:t xml:space="preserve"> </w:t>
-      </w:r>
-      <w:r>
-        <w:rPr>
-          <w:rFonts w:ascii="Verdana" w:hAnsi="Verdana"/>
-        </w:rPr>
-        <w:t>your</w:t>
-      </w:r>
-      <w:r>
-        <w:rPr>
-          <w:rFonts w:ascii="Verdana" w:hAnsi="Verdana"/>
-        </w:rPr>
-        <w:t xml:space="preserve"> .</w:t>
+        </w:rPr>
+      </w:pPr>
+      <w:r>
+        <w:rPr>
+          <w:rFonts w:ascii="Verdana" w:hAnsi="Verdana"/>
+        </w:rPr>
+        <w:t>At a minimum, your program should</w:t>
+      </w:r>
+      <w:r>
+        <w:rPr>
+          <w:rFonts w:ascii="Verdana" w:hAnsi="Verdana"/>
+        </w:rPr>
+        <w:t xml:space="preserve"> use the code above to</w:t>
+      </w:r>
+      <w:r>
+        <w:rPr>
+          <w:rFonts w:ascii="Verdana" w:hAnsi="Verdana"/>
+        </w:rPr>
+        <w:t xml:space="preserve"> look for its </w:t>
       </w:r>
       <w:proofErr w:type="spellStart"/>
       <w:r>
         <w:rPr>
           <w:rFonts w:ascii="Verdana" w:hAnsi="Verdana"/>
         </w:rPr>
-        <w:t>py</w:t>
+        <w:t>savefiles</w:t>
       </w:r>
       <w:proofErr w:type="spellEnd"/>
       <w:r>
         <w:rPr>
           <w:rFonts w:ascii="Verdana" w:hAnsi="Verdana"/>
         </w:rPr>
-        <w:t xml:space="preserve"> file, via Blackboard</w:t>
-      </w:r>
-      <w:r>
-        <w:rPr>
-          <w:rFonts w:ascii="Verdana" w:hAnsi="Verdana"/>
-        </w:rPr>
-        <w:t>, for the program specified above</w:t>
-      </w:r>
-      <w:r>
-        <w:rPr>
-          <w:rFonts w:ascii="Verdana" w:hAnsi="Verdana"/>
-        </w:rPr>
-        <w:t xml:space="preserve">. (There is no need to </w:t>
-      </w:r>
-      <w:r>
-        <w:rPr>
-          <w:rFonts w:ascii="Verdana" w:hAnsi="Verdana"/>
-        </w:rPr>
-        <w:t>send me</w:t>
-      </w:r>
-      <w:r>
-        <w:rPr>
-          <w:rFonts w:ascii="Verdana" w:hAnsi="Verdana"/>
-        </w:rPr>
-        <w:t xml:space="preserve"> </w:t>
-      </w:r>
-      <w:r>
-        <w:rPr>
-          <w:rFonts w:ascii="Verdana" w:hAnsi="Verdana"/>
-        </w:rPr>
-        <w:t>your .txt files</w:t>
-      </w:r>
-      <w:r>
-        <w:rPr>
-          <w:rFonts w:ascii="Verdana" w:hAnsi="Verdana"/>
-        </w:rPr>
-        <w:t xml:space="preserve">.) </w:t>
-      </w:r>
-    </w:p>
-    <w:p>
-      <w:pPr>
-        <w:pStyle w:val="ListParagraph"/>
-        <w:numPr>
-          <w:ilvl w:val="0"/>
-          <w:numId w:val="2"/>
-        </w:numPr>
-        <w:rPr>
-          <w:rFonts w:ascii="Verdana" w:hAnsi="Verdana"/>
-        </w:rPr>
-      </w:pPr>
-      <w:r>
-        <w:rPr>
-          <w:rFonts w:ascii="Verdana" w:hAnsi="Verdana"/>
-        </w:rPr>
-        <w:t xml:space="preserve">Remember to </w:t>
-      </w:r>
-      <w:r>
-        <w:rPr>
-          <w:rFonts w:ascii="Verdana" w:hAnsi="Verdana"/>
-        </w:rPr>
-        <w:t>have your initial project plan ready for</w:t>
-      </w:r>
-      <w:r>
-        <w:rPr>
-          <w:rFonts w:ascii="Verdana" w:hAnsi="Verdana"/>
-        </w:rPr>
-        <w:t xml:space="preserve"> class next week! There is also a place to turn it in</w:t>
-      </w:r>
-      <w:r>
-        <w:rPr>
-          <w:rFonts w:ascii="Verdana" w:hAnsi="Verdana"/>
-        </w:rPr>
-        <w:t>, under “Things you’ll need all semester” -&gt; “Final Project.”</w:t>
-      </w:r>
+        <w:t xml:space="preserve"> when it opens</w:t>
+      </w:r>
+      <w:r>
+        <w:rPr>
+          <w:rFonts w:ascii="Verdana" w:hAnsi="Verdana"/>
+        </w:rPr>
+        <w:t xml:space="preserve">; </w:t>
+      </w:r>
+      <w:r>
+        <w:rPr>
+          <w:rFonts w:ascii="Verdana" w:hAnsi="Verdana"/>
+        </w:rPr>
+        <w:t xml:space="preserve">and if they exist, it should read from them at that point; it should also write to the </w:t>
+      </w:r>
+      <w:proofErr w:type="spellStart"/>
+      <w:r>
+        <w:rPr>
+          <w:rFonts w:ascii="Verdana" w:hAnsi="Verdana"/>
+        </w:rPr>
+        <w:t>savefiles</w:t>
+      </w:r>
+      <w:proofErr w:type="spellEnd"/>
+      <w:r>
+        <w:rPr>
+          <w:rFonts w:ascii="Verdana" w:hAnsi="Verdana"/>
+        </w:rPr>
+        <w:t xml:space="preserve"> when the user chooses the option to close the file. This is absolutely sufficient for your first time managing external data for a program you’re writing.</w:t>
+      </w:r>
+    </w:p>
+    <w:p>
+      <w:pPr>
+        <w:rPr>
+          <w:rFonts w:ascii="Verdana" w:hAnsi="Verdana"/>
+        </w:rPr>
+      </w:pPr>
+    </w:p>
+    <w:p>
+      <w:pPr>
+        <w:rPr>
+          <w:rFonts w:ascii="Verdana" w:hAnsi="Verdana"/>
+        </w:rPr>
+      </w:pPr>
+      <w:r>
+        <w:rPr>
+          <w:rFonts w:ascii="Verdana" w:hAnsi="Verdana"/>
+        </w:rPr>
+        <w:lastRenderedPageBreak/>
+        <w:t xml:space="preserve">If you are feeling fancy (and if you already have that minimum solution done), a more complete solution would involve writing to the appropriate file(s) every time a change is made, in case of program crash. For extra error tolerance, the program might also read from the files every time it needs to access the lists, rather than trusting the lists in memory. </w:t>
+      </w:r>
+    </w:p>
+    <w:p>
+      <w:pPr>
+        <w:rPr>
+          <w:rFonts w:ascii="Verdana" w:hAnsi="Verdana"/>
+        </w:rPr>
+      </w:pPr>
     </w:p>
     <w:sectPr>
+      <w:headerReference w:type="even" r:id="rId7"/>
+      <w:headerReference w:type="default" r:id="rId8"/>
+      <w:footerReference w:type="even" r:id="rId9"/>
+      <w:footerReference w:type="default" r:id="rId10"/>
+      <w:headerReference w:type="first" r:id="rId11"/>
+      <w:footerReference w:type="first" r:id="rId12"/>
       <w:pgSz w:w="12240" w:h="15840"/>
       <w:pgMar w:top="1440" w:right="1440" w:bottom="1440" w:left="1440" w:header="720" w:footer="720" w:gutter="0"/>
       <w:cols w:space="720"/>
@@ -933,6 +797,183 @@
     </w:sectPr>
   </w:body>
 </w:document>
+</file>
+
+<file path=word/endnotes.xml><?xml version="1.0" encoding="utf-8"?>
+<w:endnotes xmlns:wpc="http://schemas.microsoft.com/office/word/2010/wordprocessingCanvas" xmlns:cx="http://schemas.microsoft.com/office/drawing/2014/chartex" xmlns:cx1="http://schemas.microsoft.com/office/drawing/2015/9/8/chartex" xmlns:cx2="http://schemas.microsoft.com/office/drawing/2015/10/21/chartex" xmlns:cx3="http://schemas.microsoft.com/office/drawing/2016/5/9/chartex" xmlns:cx4="http://schemas.microsoft.com/office/drawing/2016/5/10/chartex" xmlns:cx5="http://schemas.microsoft.com/office/drawing/2016/5/11/chartex" xmlns:cx6="http://schemas.microsoft.com/office/drawing/2016/5/12/chartex" xmlns:cx7="http://schemas.microsoft.com/office/drawing/2016/5/13/chartex" xmlns:cx8="http://schemas.microsoft.com/office/drawing/2016/5/14/chartex" xmlns:mc="http://schemas.openxmlformats.org/markup-compatibility/2006" xmlns:aink="http://schemas.microsoft.com/office/drawing/2016/ink" xmlns:am3d="http://schemas.microsoft.com/office/drawing/2017/model3d" xmlns:o="urn:schemas-microsoft-com:office:office" xmlns:r="http://schemas.openxmlformats.org/officeDocument/2006/relationships" xmlns:m="http://schemas.openxmlformats.org/officeDocument/2006/math" xmlns:v="urn:schemas-microsoft-com:vml" xmlns:wp14="http://schemas.microsoft.com/office/word/2010/wordprocessingDrawing" xmlns:wp="http://schemas.openxmlformats.org/drawingml/2006/wordprocessingDrawing" xmlns:w10="urn:schemas-microsoft-com:office:word" xmlns:w="http://schemas.openxmlformats.org/wordprocessingml/2006/main" xmlns:w14="http://schemas.microsoft.com/office/word/2010/wordml" xmlns:w15="http://schemas.microsoft.com/office/word/2012/wordml" xmlns:w16cid="http://schemas.microsoft.com/office/word/2016/wordml/cid" xmlns:w16se="http://schemas.microsoft.com/office/word/2015/wordml/symex" xmlns:wpg="http://schemas.microsoft.com/office/word/2010/wordprocessingGroup" xmlns:wpi="http://schemas.microsoft.com/office/word/2010/wordprocessingInk" xmlns:wne="http://schemas.microsoft.com/office/word/2006/wordml" xmlns:wps="http://schemas.microsoft.com/office/word/2010/wordprocessingShape" mc:Ignorable="w14 w15 w16se w16cid wp14">
+  <w:endnote w:type="separator" w:id="-1">
+    <w:p>
+      <w:r>
+        <w:separator/>
+      </w:r>
+    </w:p>
+  </w:endnote>
+  <w:endnote w:type="continuationSeparator" w:id="0">
+    <w:p>
+      <w:r>
+        <w:continuationSeparator/>
+      </w:r>
+    </w:p>
+  </w:endnote>
+</w:endnotes>
+</file>
+
+<file path=word/footer1.xml><?xml version="1.0" encoding="utf-8"?>
+<w:ftr xmlns:wpc="http://schemas.microsoft.com/office/word/2010/wordprocessingCanvas" xmlns:cx="http://schemas.microsoft.com/office/drawing/2014/chartex" xmlns:cx1="http://schemas.microsoft.com/office/drawing/2015/9/8/chartex" xmlns:cx2="http://schemas.microsoft.com/office/drawing/2015/10/21/chartex" xmlns:cx3="http://schemas.microsoft.com/office/drawing/2016/5/9/chartex" xmlns:cx4="http://schemas.microsoft.com/office/drawing/2016/5/10/chartex" xmlns:cx5="http://schemas.microsoft.com/office/drawing/2016/5/11/chartex" xmlns:cx6="http://schemas.microsoft.com/office/drawing/2016/5/12/chartex" xmlns:cx7="http://schemas.microsoft.com/office/drawing/2016/5/13/chartex" xmlns:cx8="http://schemas.microsoft.com/office/drawing/2016/5/14/chartex" xmlns:mc="http://schemas.openxmlformats.org/markup-compatibility/2006" xmlns:aink="http://schemas.microsoft.com/office/drawing/2016/ink" xmlns:am3d="http://schemas.microsoft.com/office/drawing/2017/model3d" xmlns:o="urn:schemas-microsoft-com:office:office" xmlns:r="http://schemas.openxmlformats.org/officeDocument/2006/relationships" xmlns:m="http://schemas.openxmlformats.org/officeDocument/2006/math" xmlns:v="urn:schemas-microsoft-com:vml" xmlns:wp14="http://schemas.microsoft.com/office/word/2010/wordprocessingDrawing" xmlns:wp="http://schemas.openxmlformats.org/drawingml/2006/wordprocessingDrawing" xmlns:w10="urn:schemas-microsoft-com:office:word" xmlns:w="http://schemas.openxmlformats.org/wordprocessingml/2006/main" xmlns:w14="http://schemas.microsoft.com/office/word/2010/wordml" xmlns:w15="http://schemas.microsoft.com/office/word/2012/wordml" xmlns:w16cid="http://schemas.microsoft.com/office/word/2016/wordml/cid" xmlns:w16se="http://schemas.microsoft.com/office/word/2015/wordml/symex" xmlns:wpg="http://schemas.microsoft.com/office/word/2010/wordprocessingGroup" xmlns:wpi="http://schemas.microsoft.com/office/word/2010/wordprocessingInk" xmlns:wne="http://schemas.microsoft.com/office/word/2006/wordml" xmlns:wps="http://schemas.microsoft.com/office/word/2010/wordprocessingShape" mc:Ignorable="w14 w15 w16se w16cid wp14">
+  <w:p>
+    <w:pPr>
+      <w:pStyle w:val="Footer"/>
+    </w:pPr>
+  </w:p>
+</w:ftr>
+</file>
+
+<file path=word/footer2.xml><?xml version="1.0" encoding="utf-8"?>
+<w:ftr xmlns:wpc="http://schemas.microsoft.com/office/word/2010/wordprocessingCanvas" xmlns:cx="http://schemas.microsoft.com/office/drawing/2014/chartex" xmlns:cx1="http://schemas.microsoft.com/office/drawing/2015/9/8/chartex" xmlns:cx2="http://schemas.microsoft.com/office/drawing/2015/10/21/chartex" xmlns:cx3="http://schemas.microsoft.com/office/drawing/2016/5/9/chartex" xmlns:cx4="http://schemas.microsoft.com/office/drawing/2016/5/10/chartex" xmlns:cx5="http://schemas.microsoft.com/office/drawing/2016/5/11/chartex" xmlns:cx6="http://schemas.microsoft.com/office/drawing/2016/5/12/chartex" xmlns:cx7="http://schemas.microsoft.com/office/drawing/2016/5/13/chartex" xmlns:cx8="http://schemas.microsoft.com/office/drawing/2016/5/14/chartex" xmlns:mc="http://schemas.openxmlformats.org/markup-compatibility/2006" xmlns:aink="http://schemas.microsoft.com/office/drawing/2016/ink" xmlns:am3d="http://schemas.microsoft.com/office/drawing/2017/model3d" xmlns:o="urn:schemas-microsoft-com:office:office" xmlns:r="http://schemas.openxmlformats.org/officeDocument/2006/relationships" xmlns:m="http://schemas.openxmlformats.org/officeDocument/2006/math" xmlns:v="urn:schemas-microsoft-com:vml" xmlns:wp14="http://schemas.microsoft.com/office/word/2010/wordprocessingDrawing" xmlns:wp="http://schemas.openxmlformats.org/drawingml/2006/wordprocessingDrawing" xmlns:w10="urn:schemas-microsoft-com:office:word" xmlns:w="http://schemas.openxmlformats.org/wordprocessingml/2006/main" xmlns:w14="http://schemas.microsoft.com/office/word/2010/wordml" xmlns:w15="http://schemas.microsoft.com/office/word/2012/wordml" xmlns:w16cid="http://schemas.microsoft.com/office/word/2016/wordml/cid" xmlns:w16se="http://schemas.microsoft.com/office/word/2015/wordml/symex" xmlns:wpg="http://schemas.microsoft.com/office/word/2010/wordprocessingGroup" xmlns:wpi="http://schemas.microsoft.com/office/word/2010/wordprocessingInk" xmlns:wne="http://schemas.microsoft.com/office/word/2006/wordml" xmlns:wps="http://schemas.microsoft.com/office/word/2010/wordprocessingShape" mc:Ignorable="w14 w15 w16se w16cid wp14">
+  <w:p>
+    <w:pPr>
+      <w:pStyle w:val="Footer"/>
+    </w:pPr>
+    <w:r>
+      <w:t>CCAC – DAT-119</w:t>
+    </w:r>
+    <w:r>
+      <w:tab/>
+    </w:r>
+    <w:r>
+      <w:tab/>
+    </w:r>
+    <w:bookmarkStart w:id="0" w:name="_GoBack"/>
+    <w:r>
+      <w:t xml:space="preserve">Page </w:t>
+    </w:r>
+    <w:r>
+      <w:rPr>
+        <w:bCs/>
+      </w:rPr>
+      <w:fldChar w:fldCharType="begin"/>
+    </w:r>
+    <w:r>
+      <w:rPr>
+        <w:bCs/>
+      </w:rPr>
+      <w:instrText xml:space="preserve"> PAGE  \* Arabic  \* MERGEFORMAT </w:instrText>
+    </w:r>
+    <w:r>
+      <w:rPr>
+        <w:bCs/>
+      </w:rPr>
+      <w:fldChar w:fldCharType="separate"/>
+    </w:r>
+    <w:r>
+      <w:rPr>
+        <w:bCs/>
+        <w:noProof/>
+      </w:rPr>
+      <w:t>1</w:t>
+    </w:r>
+    <w:r>
+      <w:rPr>
+        <w:bCs/>
+      </w:rPr>
+      <w:fldChar w:fldCharType="end"/>
+    </w:r>
+    <w:r>
+      <w:t xml:space="preserve"> of </w:t>
+    </w:r>
+    <w:r>
+      <w:rPr>
+        <w:bCs/>
+      </w:rPr>
+      <w:fldChar w:fldCharType="begin"/>
+    </w:r>
+    <w:r>
+      <w:rPr>
+        <w:bCs/>
+      </w:rPr>
+      <w:instrText xml:space="preserve"> NUMPAGES  \* Arabic  \* MERGEFORMAT </w:instrText>
+    </w:r>
+    <w:r>
+      <w:rPr>
+        <w:bCs/>
+      </w:rPr>
+      <w:fldChar w:fldCharType="separate"/>
+    </w:r>
+    <w:r>
+      <w:rPr>
+        <w:bCs/>
+        <w:noProof/>
+      </w:rPr>
+      <w:t>2</w:t>
+    </w:r>
+    <w:r>
+      <w:rPr>
+        <w:bCs/>
+      </w:rPr>
+      <w:fldChar w:fldCharType="end"/>
+    </w:r>
+    <w:bookmarkEnd w:id="0"/>
+  </w:p>
+</w:ftr>
+</file>
+
+<file path=word/footer3.xml><?xml version="1.0" encoding="utf-8"?>
+<w:ftr xmlns:wpc="http://schemas.microsoft.com/office/word/2010/wordprocessingCanvas" xmlns:cx="http://schemas.microsoft.com/office/drawing/2014/chartex" xmlns:cx1="http://schemas.microsoft.com/office/drawing/2015/9/8/chartex" xmlns:cx2="http://schemas.microsoft.com/office/drawing/2015/10/21/chartex" xmlns:cx3="http://schemas.microsoft.com/office/drawing/2016/5/9/chartex" xmlns:cx4="http://schemas.microsoft.com/office/drawing/2016/5/10/chartex" xmlns:cx5="http://schemas.microsoft.com/office/drawing/2016/5/11/chartex" xmlns:cx6="http://schemas.microsoft.com/office/drawing/2016/5/12/chartex" xmlns:cx7="http://schemas.microsoft.com/office/drawing/2016/5/13/chartex" xmlns:cx8="http://schemas.microsoft.com/office/drawing/2016/5/14/chartex" xmlns:mc="http://schemas.openxmlformats.org/markup-compatibility/2006" xmlns:aink="http://schemas.microsoft.com/office/drawing/2016/ink" xmlns:am3d="http://schemas.microsoft.com/office/drawing/2017/model3d" xmlns:o="urn:schemas-microsoft-com:office:office" xmlns:r="http://schemas.openxmlformats.org/officeDocument/2006/relationships" xmlns:m="http://schemas.openxmlformats.org/officeDocument/2006/math" xmlns:v="urn:schemas-microsoft-com:vml" xmlns:wp14="http://schemas.microsoft.com/office/word/2010/wordprocessingDrawing" xmlns:wp="http://schemas.openxmlformats.org/drawingml/2006/wordprocessingDrawing" xmlns:w10="urn:schemas-microsoft-com:office:word" xmlns:w="http://schemas.openxmlformats.org/wordprocessingml/2006/main" xmlns:w14="http://schemas.microsoft.com/office/word/2010/wordml" xmlns:w15="http://schemas.microsoft.com/office/word/2012/wordml" xmlns:w16cid="http://schemas.microsoft.com/office/word/2016/wordml/cid" xmlns:w16se="http://schemas.microsoft.com/office/word/2015/wordml/symex" xmlns:wpg="http://schemas.microsoft.com/office/word/2010/wordprocessingGroup" xmlns:wpi="http://schemas.microsoft.com/office/word/2010/wordprocessingInk" xmlns:wne="http://schemas.microsoft.com/office/word/2006/wordml" xmlns:wps="http://schemas.microsoft.com/office/word/2010/wordprocessingShape" mc:Ignorable="w14 w15 w16se w16cid wp14">
+  <w:p>
+    <w:pPr>
+      <w:pStyle w:val="Footer"/>
+    </w:pPr>
+  </w:p>
+</w:ftr>
+</file>
+
+<file path=word/footnotes.xml><?xml version="1.0" encoding="utf-8"?>
+<w:footnotes xmlns:wpc="http://schemas.microsoft.com/office/word/2010/wordprocessingCanvas" xmlns:cx="http://schemas.microsoft.com/office/drawing/2014/chartex" xmlns:cx1="http://schemas.microsoft.com/office/drawing/2015/9/8/chartex" xmlns:cx2="http://schemas.microsoft.com/office/drawing/2015/10/21/chartex" xmlns:cx3="http://schemas.microsoft.com/office/drawing/2016/5/9/chartex" xmlns:cx4="http://schemas.microsoft.com/office/drawing/2016/5/10/chartex" xmlns:cx5="http://schemas.microsoft.com/office/drawing/2016/5/11/chartex" xmlns:cx6="http://schemas.microsoft.com/office/drawing/2016/5/12/chartex" xmlns:cx7="http://schemas.microsoft.com/office/drawing/2016/5/13/chartex" xmlns:cx8="http://schemas.microsoft.com/office/drawing/2016/5/14/chartex" xmlns:mc="http://schemas.openxmlformats.org/markup-compatibility/2006" xmlns:aink="http://schemas.microsoft.com/office/drawing/2016/ink" xmlns:am3d="http://schemas.microsoft.com/office/drawing/2017/model3d" xmlns:o="urn:schemas-microsoft-com:office:office" xmlns:r="http://schemas.openxmlformats.org/officeDocument/2006/relationships" xmlns:m="http://schemas.openxmlformats.org/officeDocument/2006/math" xmlns:v="urn:schemas-microsoft-com:vml" xmlns:wp14="http://schemas.microsoft.com/office/word/2010/wordprocessingDrawing" xmlns:wp="http://schemas.openxmlformats.org/drawingml/2006/wordprocessingDrawing" xmlns:w10="urn:schemas-microsoft-com:office:word" xmlns:w="http://schemas.openxmlformats.org/wordprocessingml/2006/main" xmlns:w14="http://schemas.microsoft.com/office/word/2010/wordml" xmlns:w15="http://schemas.microsoft.com/office/word/2012/wordml" xmlns:w16cid="http://schemas.microsoft.com/office/word/2016/wordml/cid" xmlns:w16se="http://schemas.microsoft.com/office/word/2015/wordml/symex" xmlns:wpg="http://schemas.microsoft.com/office/word/2010/wordprocessingGroup" xmlns:wpi="http://schemas.microsoft.com/office/word/2010/wordprocessingInk" xmlns:wne="http://schemas.microsoft.com/office/word/2006/wordml" xmlns:wps="http://schemas.microsoft.com/office/word/2010/wordprocessingShape" mc:Ignorable="w14 w15 w16se w16cid wp14">
+  <w:footnote w:type="separator" w:id="-1">
+    <w:p>
+      <w:r>
+        <w:separator/>
+      </w:r>
+    </w:p>
+  </w:footnote>
+  <w:footnote w:type="continuationSeparator" w:id="0">
+    <w:p>
+      <w:r>
+        <w:continuationSeparator/>
+      </w:r>
+    </w:p>
+  </w:footnote>
+</w:footnotes>
+</file>
+
+<file path=word/header1.xml><?xml version="1.0" encoding="utf-8"?>
+<w:hdr xmlns:wpc="http://schemas.microsoft.com/office/word/2010/wordprocessingCanvas" xmlns:cx="http://schemas.microsoft.com/office/drawing/2014/chartex" xmlns:cx1="http://schemas.microsoft.com/office/drawing/2015/9/8/chartex" xmlns:cx2="http://schemas.microsoft.com/office/drawing/2015/10/21/chartex" xmlns:cx3="http://schemas.microsoft.com/office/drawing/2016/5/9/chartex" xmlns:cx4="http://schemas.microsoft.com/office/drawing/2016/5/10/chartex" xmlns:cx5="http://schemas.microsoft.com/office/drawing/2016/5/11/chartex" xmlns:cx6="http://schemas.microsoft.com/office/drawing/2016/5/12/chartex" xmlns:cx7="http://schemas.microsoft.com/office/drawing/2016/5/13/chartex" xmlns:cx8="http://schemas.microsoft.com/office/drawing/2016/5/14/chartex" xmlns:mc="http://schemas.openxmlformats.org/markup-compatibility/2006" xmlns:aink="http://schemas.microsoft.com/office/drawing/2016/ink" xmlns:am3d="http://schemas.microsoft.com/office/drawing/2017/model3d" xmlns:o="urn:schemas-microsoft-com:office:office" xmlns:r="http://schemas.openxmlformats.org/officeDocument/2006/relationships" xmlns:m="http://schemas.openxmlformats.org/officeDocument/2006/math" xmlns:v="urn:schemas-microsoft-com:vml" xmlns:wp14="http://schemas.microsoft.com/office/word/2010/wordprocessingDrawing" xmlns:wp="http://schemas.openxmlformats.org/drawingml/2006/wordprocessingDrawing" xmlns:w10="urn:schemas-microsoft-com:office:word" xmlns:w="http://schemas.openxmlformats.org/wordprocessingml/2006/main" xmlns:w14="http://schemas.microsoft.com/office/word/2010/wordml" xmlns:w15="http://schemas.microsoft.com/office/word/2012/wordml" xmlns:w16cid="http://schemas.microsoft.com/office/word/2016/wordml/cid" xmlns:w16se="http://schemas.microsoft.com/office/word/2015/wordml/symex" xmlns:wpg="http://schemas.microsoft.com/office/word/2010/wordprocessingGroup" xmlns:wpi="http://schemas.microsoft.com/office/word/2010/wordprocessingInk" xmlns:wne="http://schemas.microsoft.com/office/word/2006/wordml" xmlns:wps="http://schemas.microsoft.com/office/word/2010/wordprocessingShape" mc:Ignorable="w14 w15 w16se w16cid wp14">
+  <w:p>
+    <w:pPr>
+      <w:pStyle w:val="Header"/>
+    </w:pPr>
+  </w:p>
+</w:hdr>
+</file>
+
+<file path=word/header2.xml><?xml version="1.0" encoding="utf-8"?>
+<w:hdr xmlns:wpc="http://schemas.microsoft.com/office/word/2010/wordprocessingCanvas" xmlns:cx="http://schemas.microsoft.com/office/drawing/2014/chartex" xmlns:cx1="http://schemas.microsoft.com/office/drawing/2015/9/8/chartex" xmlns:cx2="http://schemas.microsoft.com/office/drawing/2015/10/21/chartex" xmlns:cx3="http://schemas.microsoft.com/office/drawing/2016/5/9/chartex" xmlns:cx4="http://schemas.microsoft.com/office/drawing/2016/5/10/chartex" xmlns:cx5="http://schemas.microsoft.com/office/drawing/2016/5/11/chartex" xmlns:cx6="http://schemas.microsoft.com/office/drawing/2016/5/12/chartex" xmlns:cx7="http://schemas.microsoft.com/office/drawing/2016/5/13/chartex" xmlns:cx8="http://schemas.microsoft.com/office/drawing/2016/5/14/chartex" xmlns:mc="http://schemas.openxmlformats.org/markup-compatibility/2006" xmlns:aink="http://schemas.microsoft.com/office/drawing/2016/ink" xmlns:am3d="http://schemas.microsoft.com/office/drawing/2017/model3d" xmlns:o="urn:schemas-microsoft-com:office:office" xmlns:r="http://schemas.openxmlformats.org/officeDocument/2006/relationships" xmlns:m="http://schemas.openxmlformats.org/officeDocument/2006/math" xmlns:v="urn:schemas-microsoft-com:vml" xmlns:wp14="http://schemas.microsoft.com/office/word/2010/wordprocessingDrawing" xmlns:wp="http://schemas.openxmlformats.org/drawingml/2006/wordprocessingDrawing" xmlns:w10="urn:schemas-microsoft-com:office:word" xmlns:w="http://schemas.openxmlformats.org/wordprocessingml/2006/main" xmlns:w14="http://schemas.microsoft.com/office/word/2010/wordml" xmlns:w15="http://schemas.microsoft.com/office/word/2012/wordml" xmlns:w16cid="http://schemas.microsoft.com/office/word/2016/wordml/cid" xmlns:w16se="http://schemas.microsoft.com/office/word/2015/wordml/symex" xmlns:wpg="http://schemas.microsoft.com/office/word/2010/wordprocessingGroup" xmlns:wpi="http://schemas.microsoft.com/office/word/2010/wordprocessingInk" xmlns:wne="http://schemas.microsoft.com/office/word/2006/wordml" xmlns:wps="http://schemas.microsoft.com/office/word/2010/wordprocessingShape" mc:Ignorable="w14 w15 w16se w16cid wp14">
+  <w:p>
+    <w:pPr>
+      <w:pStyle w:val="Header"/>
+    </w:pPr>
+  </w:p>
+</w:hdr>
+</file>
+
+<file path=word/header3.xml><?xml version="1.0" encoding="utf-8"?>
+<w:hdr xmlns:wpc="http://schemas.microsoft.com/office/word/2010/wordprocessingCanvas" xmlns:cx="http://schemas.microsoft.com/office/drawing/2014/chartex" xmlns:cx1="http://schemas.microsoft.com/office/drawing/2015/9/8/chartex" xmlns:cx2="http://schemas.microsoft.com/office/drawing/2015/10/21/chartex" xmlns:cx3="http://schemas.microsoft.com/office/drawing/2016/5/9/chartex" xmlns:cx4="http://schemas.microsoft.com/office/drawing/2016/5/10/chartex" xmlns:cx5="http://schemas.microsoft.com/office/drawing/2016/5/11/chartex" xmlns:cx6="http://schemas.microsoft.com/office/drawing/2016/5/12/chartex" xmlns:cx7="http://schemas.microsoft.com/office/drawing/2016/5/13/chartex" xmlns:cx8="http://schemas.microsoft.com/office/drawing/2016/5/14/chartex" xmlns:mc="http://schemas.openxmlformats.org/markup-compatibility/2006" xmlns:aink="http://schemas.microsoft.com/office/drawing/2016/ink" xmlns:am3d="http://schemas.microsoft.com/office/drawing/2017/model3d" xmlns:o="urn:schemas-microsoft-com:office:office" xmlns:r="http://schemas.openxmlformats.org/officeDocument/2006/relationships" xmlns:m="http://schemas.openxmlformats.org/officeDocument/2006/math" xmlns:v="urn:schemas-microsoft-com:vml" xmlns:wp14="http://schemas.microsoft.com/office/word/2010/wordprocessingDrawing" xmlns:wp="http://schemas.openxmlformats.org/drawingml/2006/wordprocessingDrawing" xmlns:w10="urn:schemas-microsoft-com:office:word" xmlns:w="http://schemas.openxmlformats.org/wordprocessingml/2006/main" xmlns:w14="http://schemas.microsoft.com/office/word/2010/wordml" xmlns:w15="http://schemas.microsoft.com/office/word/2012/wordml" xmlns:w16cid="http://schemas.microsoft.com/office/word/2016/wordml/cid" xmlns:w16se="http://schemas.microsoft.com/office/word/2015/wordml/symex" xmlns:wpg="http://schemas.microsoft.com/office/word/2010/wordprocessingGroup" xmlns:wpi="http://schemas.microsoft.com/office/word/2010/wordprocessingInk" xmlns:wne="http://schemas.microsoft.com/office/word/2006/wordml" xmlns:wps="http://schemas.microsoft.com/office/word/2010/wordprocessingShape" mc:Ignorable="w14 w15 w16se w16cid wp14">
+  <w:p>
+    <w:pPr>
+      <w:pStyle w:val="Header"/>
+    </w:pPr>
+  </w:p>
+</w:hdr>
 </file>
 
 <file path=word/numbering.xml><?xml version="1.0" encoding="utf-8"?>
@@ -1589,6 +1630,48 @@
       <w:contextualSpacing/>
     </w:pPr>
   </w:style>
+  <w:style w:type="paragraph" w:styleId="Header">
+    <w:name w:val="header"/>
+    <w:basedOn w:val="Normal"/>
+    <w:link w:val="HeaderChar"/>
+    <w:uiPriority w:val="99"/>
+    <w:unhideWhenUsed/>
+    <w:rsid w:val="002A45D2"/>
+    <w:pPr>
+      <w:tabs>
+        <w:tab w:val="center" w:pos="4680"/>
+        <w:tab w:val="right" w:pos="9360"/>
+      </w:tabs>
+    </w:pPr>
+  </w:style>
+  <w:style w:type="character" w:customStyle="1" w:styleId="HeaderChar">
+    <w:name w:val="Header Char"/>
+    <w:basedOn w:val="DefaultParagraphFont"/>
+    <w:link w:val="Header"/>
+    <w:uiPriority w:val="99"/>
+    <w:rsid w:val="002A45D2"/>
+  </w:style>
+  <w:style w:type="paragraph" w:styleId="Footer">
+    <w:name w:val="footer"/>
+    <w:basedOn w:val="Normal"/>
+    <w:link w:val="FooterChar"/>
+    <w:uiPriority w:val="99"/>
+    <w:unhideWhenUsed/>
+    <w:rsid w:val="002A45D2"/>
+    <w:pPr>
+      <w:tabs>
+        <w:tab w:val="center" w:pos="4680"/>
+        <w:tab w:val="right" w:pos="9360"/>
+      </w:tabs>
+    </w:pPr>
+  </w:style>
+  <w:style w:type="character" w:customStyle="1" w:styleId="FooterChar">
+    <w:name w:val="Footer Char"/>
+    <w:basedOn w:val="DefaultParagraphFont"/>
+    <w:link w:val="Footer"/>
+    <w:uiPriority w:val="99"/>
+    <w:rsid w:val="002A45D2"/>
+  </w:style>
 </w:styles>
 </file>
 

</xml_diff>